<commit_message>
Inclusão da validação do CPF e alterações nas documentações
</commit_message>
<xml_diff>
--- a/Arquivos/Gerenciamento de Reservas de Salas de Reunião.docx
+++ b/Arquivos/Gerenciamento de Reservas de Salas de Reunião.docx
@@ -255,13 +255,8 @@
         <w:t>Este documento apresenta o desenvolvimento e a implementação de um sistema de gerenciamento de reservas de salas de reunião</w:t>
       </w:r>
       <w:r>
-        <w:t xml:space="preserve">, o </w:t>
-      </w:r>
-      <w:proofErr w:type="spellStart"/>
-      <w:r>
-        <w:t>ReuniON</w:t>
-      </w:r>
-      <w:proofErr w:type="spellEnd"/>
+        <w:t>, o ReuniON</w:t>
+      </w:r>
       <w:r>
         <w:t>, projetado para otimizar o agendamento e o uso de salas em ambientes corporativos. O sistema foi estruturado de forma modular, com camadas distintas para bibliotecas e implementação, facilitando a manutenção e a escalabilidade. A estratégia de testes incluiu testes unitários, de integração e de sistema, assegurando a confiabilidade e a robustez do software. Durante o desenvolvimento, foram identificadas limitações, como a interface de linha de comando e desafios no controle de concorrência, que indicam áreas para melhorias futuras. O sistema alcançou os objetivos de eficiência e organização, com resultados positivos na gestão de reservas. Futuras expansões podem incluir o desenvolvimento de uma interface gráfica e a integração com calendários externos. As lições aprendidas destacam a importância da modularidade e dos testes contínuos.</w:t>
       </w:r>
@@ -4180,15 +4175,7 @@
         <w:t>O presente documento tem como objetivo apresentar o projeto de desenvolvimento d</w:t>
       </w:r>
       <w:r>
-        <w:t xml:space="preserve">o </w:t>
-      </w:r>
-      <w:proofErr w:type="spellStart"/>
-      <w:r>
-        <w:t>ReuniON</w:t>
-      </w:r>
-      <w:proofErr w:type="spellEnd"/>
-      <w:r>
-        <w:t>,</w:t>
+        <w:t>o ReuniON,</w:t>
       </w:r>
       <w:r>
         <w:t xml:space="preserve"> um </w:t>
@@ -4406,15 +4393,7 @@
         <w:pStyle w:val="ABNT-Corpodetexto"/>
       </w:pPr>
       <w:r>
-        <w:t xml:space="preserve">O </w:t>
-      </w:r>
-      <w:proofErr w:type="spellStart"/>
-      <w:r>
-        <w:t>ReuniON</w:t>
-      </w:r>
-      <w:proofErr w:type="spellEnd"/>
-      <w:r>
-        <w:t xml:space="preserve"> </w:t>
+        <w:t xml:space="preserve">O ReuniON </w:t>
       </w:r>
       <w:r>
         <w:t>visa melhorar o agendamento e a utilização de salas em empresas e organizações. A falta de um sistema eficaz resulta em desorganização, uso ineficiente dos recursos e conflitos de agenda. A solução é um sistema intuitivo que permite agendamentos rápidos e fornece informações sobre o uso dos espaços</w:t>
@@ -4613,11 +4592,9 @@
       <w:r>
         <w:t xml:space="preserve">O </w:t>
       </w:r>
-      <w:proofErr w:type="spellStart"/>
       <w:r>
         <w:t>ReuniON</w:t>
       </w:r>
-      <w:proofErr w:type="spellEnd"/>
       <w:r>
         <w:t xml:space="preserve"> deve oferecer um conjunto abrangente de funcionalidades para atender às necessidades de agendamento e gerenciamento de salas.</w:t>
       </w:r>
@@ -4745,7 +4722,19 @@
               </w:numPr>
             </w:pPr>
             <w:r>
-              <w:t>O sistema exibe o menu administrador.</w:t>
+              <w:t xml:space="preserve">O sistema exibe o menu </w:t>
+            </w:r>
+            <w:r>
+              <w:t>“</w:t>
+            </w:r>
+            <w:r>
+              <w:t>administrador</w:t>
+            </w:r>
+            <w:r>
+              <w:t>”</w:t>
+            </w:r>
+            <w:r>
+              <w:t>.</w:t>
             </w:r>
           </w:p>
           <w:p>
@@ -4769,7 +4758,13 @@
               </w:numPr>
             </w:pPr>
             <w:r>
-              <w:t>O sistema solicita as informações da sala (nome, número, capacidade, equipamentos).</w:t>
+              <w:t>O sistema solicita as informações da sala (</w:t>
+            </w:r>
+            <w:r>
+              <w:t>tipo</w:t>
+            </w:r>
+            <w:r>
+              <w:t>, número, capacidade, equipamentos).</w:t>
             </w:r>
           </w:p>
           <w:p>
@@ -4865,7 +4860,10 @@
               <w:ind w:firstLine="0"/>
             </w:pPr>
             <w:r>
-              <w:t>3a - Administrador cancela a operação:</w:t>
+              <w:t>2</w:t>
+            </w:r>
+            <w:r>
+              <w:t>a - Informações inválidas:</w:t>
             </w:r>
           </w:p>
           <w:p>
@@ -4873,7 +4871,7 @@
               <w:pStyle w:val="ABNT-Corpodetexto"/>
             </w:pPr>
             <w:r>
-              <w:t>3a.1 - O sistema cancela o cadastro da sala.</w:t>
+              <w:t>4a.1 - O sistema exibe uma mensagem de erro indicando quais informações são inválidas.</w:t>
             </w:r>
           </w:p>
           <w:p>
@@ -4881,16 +4879,7 @@
               <w:pStyle w:val="ABNT-Corpodetexto"/>
             </w:pPr>
             <w:r>
-              <w:t xml:space="preserve">3a.2 </w:t>
-            </w:r>
-            <w:r>
-              <w:t>–</w:t>
-            </w:r>
-            <w:r>
-              <w:t xml:space="preserve"> </w:t>
-            </w:r>
-            <w:r>
-              <w:t>O sistema retorna ao passo 3 do fluxo normal.</w:t>
+              <w:t>4a.2 - O sistema retorna ao passo 3.</w:t>
             </w:r>
           </w:p>
           <w:p>
@@ -4898,40 +4887,6 @@
               <w:pStyle w:val="ABNT-Corpodetexto"/>
               <w:ind w:firstLine="0"/>
             </w:pPr>
-            <w:r>
-              <w:t>7</w:t>
-            </w:r>
-            <w:r>
-              <w:t>a - Informações inválidas:</w:t>
-            </w:r>
-          </w:p>
-          <w:p>
-            <w:pPr>
-              <w:pStyle w:val="ABNT-Corpodetexto"/>
-            </w:pPr>
-            <w:r>
-              <w:t>7</w:t>
-            </w:r>
-            <w:r>
-              <w:t>a.1 - O sistema exibe uma mensagem de erro indicando quais informações são inválidas.</w:t>
-            </w:r>
-          </w:p>
-          <w:p>
-            <w:pPr>
-              <w:pStyle w:val="ABNT-Corpodetexto"/>
-            </w:pPr>
-            <w:r>
-              <w:t>7</w:t>
-            </w:r>
-            <w:r>
-              <w:t xml:space="preserve">a.2 - O sistema retorna ao passo </w:t>
-            </w:r>
-            <w:r>
-              <w:t>5</w:t>
-            </w:r>
-            <w:r>
-              <w:t xml:space="preserve"> do fluxo normal.</w:t>
-            </w:r>
           </w:p>
           <w:p>
             <w:pPr>
@@ -4939,7 +4894,10 @@
               <w:ind w:firstLine="0"/>
             </w:pPr>
             <w:r>
-              <w:t>5a - Falha no sistema ao cadastrar:</w:t>
+              <w:t>4</w:t>
+            </w:r>
+            <w:r>
+              <w:t>a - Administrador cancela a operação:</w:t>
             </w:r>
           </w:p>
           <w:p>
@@ -4947,7 +4905,87 @@
               <w:pStyle w:val="ABNT-Corpodetexto"/>
             </w:pPr>
             <w:r>
+              <w:t>4</w:t>
+            </w:r>
+            <w:r>
+              <w:t>a.1 - O sistema cancela o cadastro da sala.</w:t>
+            </w:r>
+          </w:p>
+          <w:p>
+            <w:pPr>
+              <w:pStyle w:val="ABNT-Corpodetexto"/>
+            </w:pPr>
+            <w:r>
+              <w:t>4</w:t>
+            </w:r>
+            <w:r>
+              <w:t xml:space="preserve">a.2 </w:t>
+            </w:r>
+            <w:r>
+              <w:t>–</w:t>
+            </w:r>
+            <w:r>
+              <w:t xml:space="preserve"> </w:t>
+            </w:r>
+            <w:r>
+              <w:t>O sistema retorna ao passo 3 do fluxo normal.</w:t>
+            </w:r>
+          </w:p>
+          <w:p>
+            <w:pPr>
+              <w:pStyle w:val="ABNT-Corpodetexto"/>
+              <w:ind w:firstLine="0"/>
+            </w:pPr>
+            <w:r>
+              <w:t>7</w:t>
+            </w:r>
+            <w:r>
+              <w:t>a - Informações inválidas:</w:t>
+            </w:r>
+          </w:p>
+          <w:p>
+            <w:pPr>
+              <w:pStyle w:val="ABNT-Corpodetexto"/>
+            </w:pPr>
+            <w:r>
               <w:lastRenderedPageBreak/>
+              <w:t>7</w:t>
+            </w:r>
+            <w:r>
+              <w:t>a.1 - O sistema exibe uma mensagem de erro indicando quais informações são inválidas.</w:t>
+            </w:r>
+          </w:p>
+          <w:p>
+            <w:pPr>
+              <w:pStyle w:val="ABNT-Corpodetexto"/>
+            </w:pPr>
+            <w:r>
+              <w:t>7</w:t>
+            </w:r>
+            <w:r>
+              <w:t xml:space="preserve">a.2 - O sistema retorna ao passo </w:t>
+            </w:r>
+            <w:r>
+              <w:t>5</w:t>
+            </w:r>
+            <w:r>
+              <w:t xml:space="preserve"> do fluxo normal.</w:t>
+            </w:r>
+          </w:p>
+          <w:p>
+            <w:pPr>
+              <w:pStyle w:val="ABNT-Corpodetexto"/>
+              <w:ind w:firstLine="0"/>
+            </w:pPr>
+            <w:r>
+              <w:t>5a - Falha no sistema ao cadastrar:</w:t>
+            </w:r>
+          </w:p>
+          <w:p>
+            <w:pPr>
+              <w:pStyle w:val="ABNT-Corpodetexto"/>
+            </w:pPr>
+            <w:r>
               <w:t>5a.1 - O sistema exibe uma mensagem de erro informando a falha no cadastro.</w:t>
             </w:r>
           </w:p>
@@ -5357,7 +5395,6 @@
                 <w:b/>
                 <w:bCs w:val="0"/>
               </w:rPr>
-              <w:lastRenderedPageBreak/>
               <w:t>RF03 – VERIFICAR DISPONIBILIDADE DE SALAS</w:t>
             </w:r>
           </w:p>
@@ -5440,7 +5477,13 @@
               </w:numPr>
             </w:pPr>
             <w:r>
-              <w:t>O sistema exibe o menu geral.</w:t>
+              <w:t>O sistema exibe o men</w:t>
+            </w:r>
+            <w:r>
+              <w:t>u</w:t>
+            </w:r>
+            <w:r>
+              <w:t>.</w:t>
             </w:r>
           </w:p>
           <w:p>
@@ -5464,7 +5507,13 @@
               </w:numPr>
             </w:pPr>
             <w:r>
-              <w:t>O sistema solicita a data e horário desejados.</w:t>
+              <w:t xml:space="preserve">O sistema solicita </w:t>
+            </w:r>
+            <w:r>
+              <w:t xml:space="preserve">o número da sala, </w:t>
+            </w:r>
+            <w:r>
+              <w:t>data e horário desejados.</w:t>
             </w:r>
           </w:p>
           <w:p>
@@ -5629,10 +5678,707 @@
     </w:p>
     <w:p>
       <w:pPr>
-        <w:pStyle w:val="ABNT-Corpodetexto"/>
-      </w:pPr>
-      <w:r>
-        <w:t>Reserva de Salas: O sistema deve facilitar o processo de reserva, permitindo que os usuários especifiquem o horário e a sala desejada, garantindo que o espaço esteja disponível para suas reuniões.</w:t>
+        <w:rPr>
+          <w:rFonts w:ascii="Arial" w:hAnsi="Arial" w:cs="Times New Roman"/>
+          <w:bCs/>
+          <w:sz w:val="24"/>
+          <w:szCs w:val="24"/>
+        </w:rPr>
+      </w:pPr>
+      <w:r>
+        <w:br w:type="page"/>
+      </w:r>
+    </w:p>
+    <w:tbl>
+      <w:tblPr>
+        <w:tblStyle w:val="Tabelacomgrade"/>
+        <w:tblW w:w="0" w:type="auto"/>
+        <w:tblLook w:val="04A0" w:firstRow="1" w:lastRow="0" w:firstColumn="1" w:lastColumn="0" w:noHBand="0" w:noVBand="1"/>
+      </w:tblPr>
+      <w:tblGrid>
+        <w:gridCol w:w="9061"/>
+      </w:tblGrid>
+      <w:tr>
+        <w:tc>
+          <w:tcPr>
+            <w:tcW w:w="0" w:type="auto"/>
+          </w:tcPr>
+          <w:p>
+            <w:pPr>
+              <w:pStyle w:val="ABNT-Corpodetexto"/>
+              <w:ind w:firstLine="0"/>
+              <w:jc w:val="center"/>
+              <w:rPr>
+                <w:b/>
+                <w:bCs w:val="0"/>
+              </w:rPr>
+            </w:pPr>
+            <w:r>
+              <w:rPr>
+                <w:b/>
+                <w:bCs w:val="0"/>
+              </w:rPr>
+              <w:lastRenderedPageBreak/>
+              <w:t>RF0</w:t>
+            </w:r>
+            <w:r>
+              <w:rPr>
+                <w:b/>
+                <w:bCs w:val="0"/>
+              </w:rPr>
+              <w:t>4</w:t>
+            </w:r>
+            <w:r>
+              <w:rPr>
+                <w:b/>
+                <w:bCs w:val="0"/>
+              </w:rPr>
+              <w:t xml:space="preserve"> – </w:t>
+            </w:r>
+            <w:r>
+              <w:rPr>
+                <w:b/>
+                <w:bCs w:val="0"/>
+              </w:rPr>
+              <w:t>RESERVAR SALAS</w:t>
+            </w:r>
+          </w:p>
+        </w:tc>
+      </w:tr>
+      <w:tr>
+        <w:tc>
+          <w:tcPr>
+            <w:tcW w:w="0" w:type="auto"/>
+          </w:tcPr>
+          <w:p>
+            <w:pPr>
+              <w:pStyle w:val="ABNT-Corpodetexto"/>
+              <w:ind w:firstLine="0"/>
+            </w:pPr>
+            <w:r>
+              <w:t>O sistema deve facilitar o processo de reserva, permitindo que os usuários especifiquem o horário e a sala desejada, garantindo que o espaço esteja disponível para suas reuniões.</w:t>
+            </w:r>
+          </w:p>
+        </w:tc>
+      </w:tr>
+      <w:tr>
+        <w:tc>
+          <w:tcPr>
+            <w:tcW w:w="0" w:type="auto"/>
+          </w:tcPr>
+          <w:p>
+            <w:pPr>
+              <w:pStyle w:val="ABNT-Corpodetexto"/>
+              <w:ind w:firstLine="0"/>
+              <w:jc w:val="center"/>
+              <w:rPr>
+                <w:b/>
+              </w:rPr>
+            </w:pPr>
+            <w:r>
+              <w:rPr>
+                <w:b/>
+              </w:rPr>
+              <w:t>Fluxo de Eventos Normal</w:t>
+            </w:r>
+          </w:p>
+        </w:tc>
+      </w:tr>
+      <w:tr>
+        <w:tc>
+          <w:tcPr>
+            <w:tcW w:w="0" w:type="auto"/>
+          </w:tcPr>
+          <w:p>
+            <w:pPr>
+              <w:pStyle w:val="ABNT-Corpodetexto"/>
+              <w:numPr>
+                <w:ilvl w:val="0"/>
+                <w:numId w:val="26"/>
+              </w:numPr>
+            </w:pPr>
+            <w:r>
+              <w:t>O sistema exibe o menu inicial.</w:t>
+            </w:r>
+          </w:p>
+          <w:p>
+            <w:pPr>
+              <w:pStyle w:val="ABNT-Corpodetexto"/>
+              <w:numPr>
+                <w:ilvl w:val="0"/>
+                <w:numId w:val="26"/>
+              </w:numPr>
+            </w:pPr>
+            <w:r>
+              <w:t>O usuário digita sua matrícula e senha.</w:t>
+            </w:r>
+          </w:p>
+          <w:p>
+            <w:pPr>
+              <w:pStyle w:val="ABNT-Corpodetexto"/>
+              <w:numPr>
+                <w:ilvl w:val="0"/>
+                <w:numId w:val="26"/>
+              </w:numPr>
+            </w:pPr>
+            <w:r>
+              <w:t>O sistema exibe o menu geral.</w:t>
+            </w:r>
+          </w:p>
+          <w:p>
+            <w:pPr>
+              <w:pStyle w:val="ABNT-Corpodetexto"/>
+              <w:numPr>
+                <w:ilvl w:val="0"/>
+                <w:numId w:val="26"/>
+              </w:numPr>
+            </w:pPr>
+            <w:r>
+              <w:t>O usuário seleciona a opção de fazer uma reserva.</w:t>
+            </w:r>
+          </w:p>
+          <w:p>
+            <w:pPr>
+              <w:pStyle w:val="ABNT-Corpodetexto"/>
+              <w:numPr>
+                <w:ilvl w:val="0"/>
+                <w:numId w:val="26"/>
+              </w:numPr>
+            </w:pPr>
+            <w:r>
+              <w:t>O sistema solicita a data, horário e sala desejados.</w:t>
+            </w:r>
+          </w:p>
+          <w:p>
+            <w:pPr>
+              <w:pStyle w:val="ABNT-Corpodetexto"/>
+              <w:numPr>
+                <w:ilvl w:val="0"/>
+                <w:numId w:val="26"/>
+              </w:numPr>
+            </w:pPr>
+            <w:r>
+              <w:t>O usuário insere as informações solicitadas.</w:t>
+            </w:r>
+          </w:p>
+          <w:p>
+            <w:pPr>
+              <w:pStyle w:val="ABNT-Corpodetexto"/>
+              <w:numPr>
+                <w:ilvl w:val="0"/>
+                <w:numId w:val="26"/>
+              </w:numPr>
+            </w:pPr>
+            <w:r>
+              <w:t>O sistema verifica a disponibilidade da sala para o período especificado.</w:t>
+            </w:r>
+          </w:p>
+          <w:p>
+            <w:pPr>
+              <w:pStyle w:val="ABNT-Corpodetexto"/>
+              <w:numPr>
+                <w:ilvl w:val="0"/>
+                <w:numId w:val="26"/>
+              </w:numPr>
+            </w:pPr>
+            <w:r>
+              <w:t>O sistema confirma a disponibilidade e solicita confirmação do usuário.</w:t>
+            </w:r>
+          </w:p>
+          <w:p>
+            <w:pPr>
+              <w:pStyle w:val="ABNT-Corpodetexto"/>
+              <w:numPr>
+                <w:ilvl w:val="0"/>
+                <w:numId w:val="26"/>
+              </w:numPr>
+            </w:pPr>
+            <w:r>
+              <w:t>O usuário confirma a reserva.</w:t>
+            </w:r>
+          </w:p>
+          <w:p>
+            <w:pPr>
+              <w:pStyle w:val="ABNT-Corpodetexto"/>
+              <w:numPr>
+                <w:ilvl w:val="0"/>
+                <w:numId w:val="26"/>
+              </w:numPr>
+            </w:pPr>
+            <w:r>
+              <w:t>O sistema registra a reserva no banco de dados.</w:t>
+            </w:r>
+          </w:p>
+          <w:p>
+            <w:pPr>
+              <w:pStyle w:val="ABNT-Corpodetexto"/>
+              <w:numPr>
+                <w:ilvl w:val="0"/>
+                <w:numId w:val="26"/>
+              </w:numPr>
+            </w:pPr>
+            <w:r>
+              <w:t>O sistema exibe uma mensagem de confirmação da reserva.</w:t>
+            </w:r>
+          </w:p>
+          <w:p>
+            <w:pPr>
+              <w:pStyle w:val="ABNT-Corpodetexto"/>
+              <w:numPr>
+                <w:ilvl w:val="0"/>
+                <w:numId w:val="26"/>
+              </w:numPr>
+            </w:pPr>
+            <w:r>
+              <w:t>O sistema retorna ao menu geral.</w:t>
+            </w:r>
+          </w:p>
+        </w:tc>
+      </w:tr>
+      <w:tr>
+        <w:tc>
+          <w:tcPr>
+            <w:tcW w:w="0" w:type="auto"/>
+          </w:tcPr>
+          <w:p>
+            <w:pPr>
+              <w:pStyle w:val="ABNT-Corpodetexto"/>
+              <w:ind w:firstLine="0"/>
+              <w:jc w:val="center"/>
+            </w:pPr>
+            <w:r>
+              <w:rPr>
+                <w:b/>
+              </w:rPr>
+              <w:t>Fluxo de Eventos de Exceção</w:t>
+            </w:r>
+          </w:p>
+        </w:tc>
+      </w:tr>
+      <w:tr>
+        <w:tc>
+          <w:tcPr>
+            <w:tcW w:w="0" w:type="auto"/>
+          </w:tcPr>
+          <w:p>
+            <w:pPr>
+              <w:pStyle w:val="ABNT-Corpodetexto"/>
+              <w:ind w:firstLine="0"/>
+            </w:pPr>
+            <w:r>
+              <w:t>3a - Usuário cancela a operação:</w:t>
+            </w:r>
+          </w:p>
+          <w:p>
+            <w:pPr>
+              <w:pStyle w:val="ABNT-Corpodetexto"/>
+            </w:pPr>
+            <w:r>
+              <w:t>3a.1 - O sistema cancela o processo de reserva.</w:t>
+            </w:r>
+          </w:p>
+          <w:p>
+            <w:pPr>
+              <w:pStyle w:val="ABNT-Corpodetexto"/>
+            </w:pPr>
+            <w:r>
+              <w:t>3a.2 - O sistema retorna ao passo 3 do fluxo normal.</w:t>
+            </w:r>
+          </w:p>
+          <w:p>
+            <w:pPr>
+              <w:pStyle w:val="ABNT-Corpodetexto"/>
+              <w:ind w:firstLine="0"/>
+            </w:pPr>
+            <w:r>
+              <w:t>5a - Informações inválidas:</w:t>
+            </w:r>
+          </w:p>
+          <w:p>
+            <w:pPr>
+              <w:pStyle w:val="ABNT-Corpodetexto"/>
+            </w:pPr>
+            <w:r>
+              <w:t>5a.1 - O sistema exibe uma mensagem de erro indicando quais informações são inválidas.</w:t>
+            </w:r>
+          </w:p>
+          <w:p>
+            <w:pPr>
+              <w:pStyle w:val="ABNT-Corpodetexto"/>
+              <w:ind w:left="708" w:firstLine="0"/>
+            </w:pPr>
+            <w:r>
+              <w:t>5a.2 - O sistema retorna ao passo 5 do fluxo normal.</w:t>
+            </w:r>
+          </w:p>
+          <w:p>
+            <w:pPr>
+              <w:pStyle w:val="ABNT-Corpodetexto"/>
+              <w:ind w:firstLine="0"/>
+            </w:pPr>
+            <w:r>
+              <w:t>7a - Sala não disponível:</w:t>
+            </w:r>
+          </w:p>
+          <w:p>
+            <w:pPr>
+              <w:pStyle w:val="ABNT-Corpodetexto"/>
+            </w:pPr>
+            <w:r>
+              <w:t>7a.1 - O sistema informa que a sala não está disponível para o período especificado.</w:t>
+            </w:r>
+          </w:p>
+          <w:p>
+            <w:pPr>
+              <w:pStyle w:val="ABNT-Corpodetexto"/>
+            </w:pPr>
+            <w:r>
+              <w:t>7a.2 - O sistema retorna ao passo 5 do fluxo normal.</w:t>
+            </w:r>
+          </w:p>
+        </w:tc>
+      </w:tr>
+    </w:tbl>
+    <w:p>
+      <w:pPr>
+        <w:pStyle w:val="ABNT-Corpodetexto"/>
+        <w:ind w:firstLine="0"/>
+      </w:pPr>
+    </w:p>
+    <w:p>
+      <w:pPr>
+        <w:pStyle w:val="ABNT-Corpodetexto"/>
+      </w:pPr>
+    </w:p>
+    <w:p>
+      <w:pPr>
+        <w:pStyle w:val="ABNT-Corpodetexto"/>
+      </w:pPr>
+    </w:p>
+    <w:p>
+      <w:pPr>
+        <w:pStyle w:val="ABNT-Corpodetexto"/>
+      </w:pPr>
+    </w:p>
+    <w:tbl>
+      <w:tblPr>
+        <w:tblStyle w:val="Tabelacomgrade"/>
+        <w:tblW w:w="0" w:type="auto"/>
+        <w:tblLook w:val="04A0" w:firstRow="1" w:lastRow="0" w:firstColumn="1" w:lastColumn="0" w:noHBand="0" w:noVBand="1"/>
+      </w:tblPr>
+      <w:tblGrid>
+        <w:gridCol w:w="9061"/>
+      </w:tblGrid>
+      <w:tr>
+        <w:tc>
+          <w:tcPr>
+            <w:tcW w:w="0" w:type="auto"/>
+          </w:tcPr>
+          <w:p>
+            <w:pPr>
+              <w:pStyle w:val="ABNT-Corpodetexto"/>
+              <w:ind w:firstLine="0"/>
+              <w:jc w:val="center"/>
+              <w:rPr>
+                <w:b/>
+                <w:bCs w:val="0"/>
+              </w:rPr>
+            </w:pPr>
+            <w:r>
+              <w:rPr>
+                <w:b/>
+                <w:bCs w:val="0"/>
+              </w:rPr>
+              <w:lastRenderedPageBreak/>
+              <w:t>RF0</w:t>
+            </w:r>
+            <w:r>
+              <w:rPr>
+                <w:b/>
+                <w:bCs w:val="0"/>
+              </w:rPr>
+              <w:t>5</w:t>
+            </w:r>
+            <w:r>
+              <w:rPr>
+                <w:b/>
+                <w:bCs w:val="0"/>
+              </w:rPr>
+              <w:t xml:space="preserve"> – </w:t>
+            </w:r>
+            <w:r>
+              <w:rPr>
+                <w:b/>
+                <w:bCs w:val="0"/>
+              </w:rPr>
+              <w:t>LISTAR</w:t>
+            </w:r>
+            <w:r>
+              <w:rPr>
+                <w:b/>
+                <w:bCs w:val="0"/>
+              </w:rPr>
+              <w:t xml:space="preserve"> SALAS</w:t>
+            </w:r>
+          </w:p>
+        </w:tc>
+      </w:tr>
+      <w:tr>
+        <w:tc>
+          <w:tcPr>
+            <w:tcW w:w="0" w:type="auto"/>
+          </w:tcPr>
+          <w:p>
+            <w:pPr>
+              <w:pStyle w:val="ABNT-Corpodetexto"/>
+              <w:ind w:firstLine="0"/>
+            </w:pPr>
+            <w:r>
+              <w:t>Os usuários devem ter acesso a uma lista completa de salas cadastradas, incluindo detalhes sobre capacidade e equipamentos, para que possam escolher a sala que melhor atende às suas necessidades.</w:t>
+            </w:r>
+          </w:p>
+        </w:tc>
+      </w:tr>
+      <w:tr>
+        <w:tc>
+          <w:tcPr>
+            <w:tcW w:w="0" w:type="auto"/>
+          </w:tcPr>
+          <w:p>
+            <w:pPr>
+              <w:pStyle w:val="ABNT-Corpodetexto"/>
+              <w:ind w:firstLine="0"/>
+              <w:jc w:val="center"/>
+              <w:rPr>
+                <w:b/>
+              </w:rPr>
+            </w:pPr>
+            <w:r>
+              <w:rPr>
+                <w:b/>
+              </w:rPr>
+              <w:t>Fluxo de Eventos Normal</w:t>
+            </w:r>
+          </w:p>
+        </w:tc>
+      </w:tr>
+      <w:tr>
+        <w:tc>
+          <w:tcPr>
+            <w:tcW w:w="0" w:type="auto"/>
+          </w:tcPr>
+          <w:p>
+            <w:pPr>
+              <w:pStyle w:val="ABNT-Corpodetexto"/>
+              <w:numPr>
+                <w:ilvl w:val="0"/>
+                <w:numId w:val="27"/>
+              </w:numPr>
+            </w:pPr>
+            <w:r>
+              <w:t>O sistema exibe o menu inicial.</w:t>
+            </w:r>
+          </w:p>
+          <w:p>
+            <w:pPr>
+              <w:pStyle w:val="ABNT-Corpodetexto"/>
+              <w:numPr>
+                <w:ilvl w:val="0"/>
+                <w:numId w:val="27"/>
+              </w:numPr>
+            </w:pPr>
+            <w:r>
+              <w:t>O usuário digita sua matrícula e senha.</w:t>
+            </w:r>
+          </w:p>
+          <w:p>
+            <w:pPr>
+              <w:pStyle w:val="ABNT-Corpodetexto"/>
+              <w:numPr>
+                <w:ilvl w:val="0"/>
+                <w:numId w:val="27"/>
+              </w:numPr>
+            </w:pPr>
+            <w:r>
+              <w:t>O sistema exibe o menu geral.</w:t>
+            </w:r>
+          </w:p>
+          <w:p>
+            <w:pPr>
+              <w:pStyle w:val="ABNT-Corpodetexto"/>
+              <w:numPr>
+                <w:ilvl w:val="0"/>
+                <w:numId w:val="27"/>
+              </w:numPr>
+            </w:pPr>
+            <w:r>
+              <w:t>O usuário seleciona a opção de listar salas.</w:t>
+            </w:r>
+          </w:p>
+          <w:p>
+            <w:pPr>
+              <w:pStyle w:val="ABNT-Corpodetexto"/>
+              <w:numPr>
+                <w:ilvl w:val="0"/>
+                <w:numId w:val="27"/>
+              </w:numPr>
+            </w:pPr>
+            <w:r>
+              <w:t>O sistema recupera as informações de todas as salas cadastradas.</w:t>
+            </w:r>
+          </w:p>
+          <w:p>
+            <w:pPr>
+              <w:pStyle w:val="ABNT-Corpodetexto"/>
+              <w:numPr>
+                <w:ilvl w:val="0"/>
+                <w:numId w:val="27"/>
+              </w:numPr>
+            </w:pPr>
+            <w:r>
+              <w:t>O sistema exibe uma lista de salas com seus respectivos detalhes (nome, número, capacidade, equipamentos).</w:t>
+            </w:r>
+          </w:p>
+          <w:p>
+            <w:pPr>
+              <w:pStyle w:val="ABNT-Corpodetexto"/>
+              <w:numPr>
+                <w:ilvl w:val="0"/>
+                <w:numId w:val="27"/>
+              </w:numPr>
+            </w:pPr>
+            <w:r>
+              <w:t>O sistema retorna ao menu geral.</w:t>
+            </w:r>
+          </w:p>
+        </w:tc>
+      </w:tr>
+      <w:tr>
+        <w:tc>
+          <w:tcPr>
+            <w:tcW w:w="0" w:type="auto"/>
+          </w:tcPr>
+          <w:p>
+            <w:pPr>
+              <w:pStyle w:val="ABNT-Corpodetexto"/>
+              <w:ind w:firstLine="0"/>
+              <w:jc w:val="center"/>
+            </w:pPr>
+            <w:r>
+              <w:rPr>
+                <w:b/>
+              </w:rPr>
+              <w:t>Fluxo de Eventos de Exceção</w:t>
+            </w:r>
+          </w:p>
+        </w:tc>
+      </w:tr>
+      <w:tr>
+        <w:tc>
+          <w:tcPr>
+            <w:tcW w:w="0" w:type="auto"/>
+          </w:tcPr>
+          <w:p>
+            <w:pPr>
+              <w:pStyle w:val="ABNT-Corpodetexto"/>
+              <w:ind w:firstLine="0"/>
+            </w:pPr>
+            <w:r>
+              <w:t>3a - Usuário cancela a operação:</w:t>
+            </w:r>
+          </w:p>
+          <w:p>
+            <w:pPr>
+              <w:pStyle w:val="ABNT-Corpodetexto"/>
+            </w:pPr>
+            <w:r>
+              <w:t>3a.1 - O sistema cancela o processo de reserva.</w:t>
+            </w:r>
+          </w:p>
+          <w:p>
+            <w:pPr>
+              <w:pStyle w:val="ABNT-Corpodetexto"/>
+            </w:pPr>
+            <w:r>
+              <w:t>3a.2 - O sistema retorna ao passo 3 do fluxo normal.</w:t>
+            </w:r>
+          </w:p>
+          <w:p>
+            <w:pPr>
+              <w:pStyle w:val="ABNT-Corpodetexto"/>
+              <w:ind w:firstLine="0"/>
+            </w:pPr>
+            <w:r>
+              <w:t>5a - Informações inválidas:</w:t>
+            </w:r>
+          </w:p>
+          <w:p>
+            <w:pPr>
+              <w:pStyle w:val="ABNT-Corpodetexto"/>
+            </w:pPr>
+            <w:r>
+              <w:t>5a.1 - O sistema exibe uma mensagem de erro indicando quais informações são inválidas.</w:t>
+            </w:r>
+          </w:p>
+          <w:p>
+            <w:pPr>
+              <w:pStyle w:val="ABNT-Corpodetexto"/>
+              <w:ind w:left="708" w:firstLine="0"/>
+            </w:pPr>
+            <w:r>
+              <w:t>5a.2 - O sistema retorna ao passo 5 do fluxo normal.</w:t>
+            </w:r>
+          </w:p>
+          <w:p>
+            <w:pPr>
+              <w:pStyle w:val="ABNT-Corpodetexto"/>
+              <w:ind w:firstLine="0"/>
+            </w:pPr>
+            <w:r>
+              <w:t>7a - Sala não disponível:</w:t>
+            </w:r>
+          </w:p>
+          <w:p>
+            <w:pPr>
+              <w:pStyle w:val="ABNT-Corpodetexto"/>
+            </w:pPr>
+            <w:r>
+              <w:t>7a.1 - O sistema informa que a sala não está disponível para o período especificado.</w:t>
+            </w:r>
+          </w:p>
+          <w:p>
+            <w:pPr>
+              <w:pStyle w:val="ABNT-Corpodetexto"/>
+            </w:pPr>
+            <w:r>
+              <w:t>7a.2 - O sistema retorna ao passo 5 do fluxo normal.</w:t>
+            </w:r>
+          </w:p>
+        </w:tc>
+      </w:tr>
+    </w:tbl>
+    <w:p>
+      <w:pPr>
+        <w:pStyle w:val="ABNT-Corpodetexto"/>
+        <w:ind w:firstLine="0"/>
+      </w:pPr>
+    </w:p>
+    <w:p>
+      <w:pPr>
+        <w:pStyle w:val="ABNT-Corpodetexto"/>
+      </w:pPr>
+    </w:p>
+    <w:p>
+      <w:pPr>
+        <w:pStyle w:val="ABNT-Corpodetexto"/>
+      </w:pPr>
+    </w:p>
+    <w:p>
+      <w:pPr>
+        <w:pStyle w:val="ABNT-Corpodetexto"/>
+      </w:pPr>
+      <w:r>
+        <w:t>Listagem de Reservas: O administrador deve poder visualizar todas as reservas feitas, permitindo um controle eficiente do uso das salas e planejamento da disponibilidade dos espaços.</w:t>
       </w:r>
     </w:p>
     <w:p>
@@ -5651,42 +6397,6 @@
       </w:pPr>
       <w:r>
         <w:lastRenderedPageBreak/>
-        <w:t>Listagem de Salas: Os usuários devem ter acesso a uma lista completa de salas cadastradas, incluindo detalhes sobre capacidade e equipamentos, para que possam escolher a sala que melhor atende às suas necessidades.</w:t>
-      </w:r>
-    </w:p>
-    <w:p>
-      <w:pPr>
-        <w:pStyle w:val="ABNT-Corpodetexto"/>
-      </w:pPr>
-    </w:p>
-    <w:p>
-      <w:pPr>
-        <w:pStyle w:val="ABNT-Corpodetexto"/>
-      </w:pPr>
-    </w:p>
-    <w:p>
-      <w:pPr>
-        <w:pStyle w:val="ABNT-Corpodetexto"/>
-      </w:pPr>
-      <w:r>
-        <w:t>Listagem de Reservas: O administrador deve poder visualizar todas as reservas feitas, permitindo um controle eficiente do uso das salas e planejamento da disponibilidade dos espaços.</w:t>
-      </w:r>
-    </w:p>
-    <w:p>
-      <w:pPr>
-        <w:pStyle w:val="ABNT-Corpodetexto"/>
-      </w:pPr>
-    </w:p>
-    <w:p>
-      <w:pPr>
-        <w:pStyle w:val="ABNT-Corpodetexto"/>
-      </w:pPr>
-    </w:p>
-    <w:p>
-      <w:pPr>
-        <w:pStyle w:val="ABNT-Corpodetexto"/>
-      </w:pPr>
-      <w:r>
         <w:t>Exibição de Reservas: Tanto usuários quanto administradores devem poder visualizar os detalhes de uma reserva específica, confirmando informações como horário e sala reservada.</w:t>
       </w:r>
     </w:p>
@@ -5777,43 +6487,43 @@
         <w:pStyle w:val="ABNT-Corpodetexto"/>
       </w:pPr>
       <w:r>
+        <w:t>Exclusão de Usuários: Deve ser possível excluir usuários do sistema, impedindo que acessem ou modifiquem informações caso não façam mais parte da equipe.</w:t>
+      </w:r>
+    </w:p>
+    <w:p>
+      <w:pPr>
+        <w:pStyle w:val="ABNT-Corpodetexto"/>
+      </w:pPr>
+    </w:p>
+    <w:p>
+      <w:pPr>
+        <w:pStyle w:val="ABNT-Corpodetexto"/>
+      </w:pPr>
+    </w:p>
+    <w:p>
+      <w:pPr>
+        <w:pStyle w:val="ABNT-Corpodetexto"/>
+      </w:pPr>
+      <w:r>
+        <w:t>Salvamento de Reservas: As informações de reserva devem ser salvas de forma persistente, garantindo que os dados permaneçam disponíveis mesmo após reinicializações do sistema.</w:t>
+      </w:r>
+    </w:p>
+    <w:p>
+      <w:pPr>
+        <w:pStyle w:val="ABNT-Corpodetexto"/>
+      </w:pPr>
+    </w:p>
+    <w:p>
+      <w:pPr>
+        <w:pStyle w:val="ABNT-Corpodetexto"/>
+      </w:pPr>
+    </w:p>
+    <w:p>
+      <w:pPr>
+        <w:pStyle w:val="ABNT-Corpodetexto"/>
+      </w:pPr>
+      <w:r>
         <w:lastRenderedPageBreak/>
-        <w:t>Exclusão de Usuários: Deve ser possível excluir usuários do sistema, impedindo que acessem ou modifiquem informações caso não façam mais parte da equipe.</w:t>
-      </w:r>
-    </w:p>
-    <w:p>
-      <w:pPr>
-        <w:pStyle w:val="ABNT-Corpodetexto"/>
-      </w:pPr>
-    </w:p>
-    <w:p>
-      <w:pPr>
-        <w:pStyle w:val="ABNT-Corpodetexto"/>
-      </w:pPr>
-    </w:p>
-    <w:p>
-      <w:pPr>
-        <w:pStyle w:val="ABNT-Corpodetexto"/>
-      </w:pPr>
-      <w:r>
-        <w:t>Salvamento de Reservas: As informações de reserva devem ser salvas de forma persistente, garantindo que os dados permaneçam disponíveis mesmo após reinicializações do sistema.</w:t>
-      </w:r>
-    </w:p>
-    <w:p>
-      <w:pPr>
-        <w:pStyle w:val="ABNT-Corpodetexto"/>
-      </w:pPr>
-    </w:p>
-    <w:p>
-      <w:pPr>
-        <w:pStyle w:val="ABNT-Corpodetexto"/>
-      </w:pPr>
-    </w:p>
-    <w:p>
-      <w:pPr>
-        <w:pStyle w:val="ABNT-Corpodetexto"/>
-      </w:pPr>
-      <w:r>
         <w:t>Carregamento de Reservas: O sistema deve ser capaz de carregar informações de reserva previamente salvas, assegurando que os dados históricos estejam sempre acessíveis.</w:t>
       </w:r>
     </w:p>
@@ -5855,11 +6565,9 @@
       <w:r>
         <w:t xml:space="preserve">A arquitetura do </w:t>
       </w:r>
-      <w:proofErr w:type="spellStart"/>
       <w:r>
         <w:t>ReuniON</w:t>
       </w:r>
-      <w:proofErr w:type="spellEnd"/>
       <w:r>
         <w:t xml:space="preserve"> é projetada de forma modular, organizada em duas camadas principais: a Camada de Biblioteca e a Camada de Implementação.</w:t>
       </w:r>
@@ -5893,7 +6601,6 @@
         </w:rPr>
         <w:t xml:space="preserve"> (</w:t>
       </w:r>
-      <w:proofErr w:type="spellStart"/>
       <w:r>
         <w:rPr>
           <w:b/>
@@ -5901,7 +6608,6 @@
         </w:rPr>
         <w:t>databases</w:t>
       </w:r>
-      <w:proofErr w:type="spellEnd"/>
       <w:r>
         <w:rPr>
           <w:b/>
@@ -5913,15 +6619,7 @@
         <w:t xml:space="preserve"> </w:t>
       </w:r>
       <w:r>
-        <w:t>Esta camada é responsável por armazenar e organizar todos os registros e informações inseridas no sistema em arquivos de dados (.</w:t>
-      </w:r>
-      <w:proofErr w:type="spellStart"/>
-      <w:r>
-        <w:t>csv</w:t>
-      </w:r>
-      <w:proofErr w:type="spellEnd"/>
-      <w:r>
-        <w:t>). Os arquivos principais incluem sala.csv e usuario.csv, onde são mantidos os dados das salas e dos usuários, respectivamente. Essa estrutura de dados em arquivos facilita o armazenamento persistente e a integridade das informações, permitindo acesso estruturado e seguro para as outras camadas do sistema</w:t>
+        <w:t>Esta camada é responsável por armazenar e organizar todos os registros e informações inseridas no sistema em arquivos de dados (.csv). Os arquivos principais incluem sala.csv e usuario.csv, onde são mantidos os dados das salas e dos usuários, respectivamente. Essa estrutura de dados em arquivos facilita o armazenamento persistente e a integridade das informações, permitindo acesso estruturado e seguro para as outras camadas do sistema</w:t>
       </w:r>
       <w:r>
         <w:t>.</w:t>
@@ -5940,74 +6638,10 @@
           <w:b/>
           <w:bCs w:val="0"/>
         </w:rPr>
-        <w:t>Camada de Biblioteca (</w:t>
-      </w:r>
-      <w:proofErr w:type="spellStart"/>
-      <w:r>
-        <w:rPr>
-          <w:b/>
-          <w:bCs w:val="0"/>
-        </w:rPr>
-        <w:t>lib</w:t>
-      </w:r>
-      <w:proofErr w:type="spellEnd"/>
-      <w:r>
-        <w:rPr>
-          <w:b/>
-          <w:bCs w:val="0"/>
-        </w:rPr>
-        <w:t>):</w:t>
-      </w:r>
-      <w:r>
-        <w:t xml:space="preserve"> Esta camada contém os arquivos de cabeçalho (.h) que definem as interfaces e estruturas de dados utilizadas no sistema. Os arquivos incluem </w:t>
-      </w:r>
-      <w:proofErr w:type="spellStart"/>
-      <w:r>
-        <w:t>bancoDados.h</w:t>
-      </w:r>
-      <w:proofErr w:type="spellEnd"/>
-      <w:r>
-        <w:t xml:space="preserve">, </w:t>
-      </w:r>
-      <w:proofErr w:type="spellStart"/>
-      <w:r>
-        <w:t>menu.h</w:t>
-      </w:r>
-      <w:proofErr w:type="spellEnd"/>
-      <w:r>
-        <w:t xml:space="preserve">, </w:t>
-      </w:r>
-      <w:proofErr w:type="spellStart"/>
-      <w:r>
-        <w:t>reservas.h</w:t>
-      </w:r>
-      <w:proofErr w:type="spellEnd"/>
-      <w:r>
-        <w:t xml:space="preserve">, </w:t>
-      </w:r>
-      <w:proofErr w:type="spellStart"/>
-      <w:r>
-        <w:t>salas.h</w:t>
-      </w:r>
-      <w:proofErr w:type="spellEnd"/>
-      <w:r>
-        <w:t xml:space="preserve">, </w:t>
-      </w:r>
-      <w:proofErr w:type="spellStart"/>
-      <w:r>
-        <w:t>usuario.h</w:t>
-      </w:r>
-      <w:proofErr w:type="spellEnd"/>
-      <w:r>
-        <w:t xml:space="preserve"> e </w:t>
-      </w:r>
-      <w:proofErr w:type="spellStart"/>
-      <w:r>
-        <w:t>utils.h</w:t>
-      </w:r>
-      <w:proofErr w:type="spellEnd"/>
-      <w:r>
-        <w:t>. Essa organização facilita a modularização e a reutilização do código, permitindo que as interfaces sejam claramente definidas e acessíveis para os componentes que necessitam delas.</w:t>
+        <w:t>Camada de Biblioteca (lib):</w:t>
+      </w:r>
+      <w:r>
+        <w:t xml:space="preserve"> Esta camada contém os arquivos de cabeçalho (.h) que definem as interfaces e estruturas de dados utilizadas no sistema. Os arquivos incluem bancoDados.h, menu.h, reservas.h, salas.h, usuario.h e utils.h. Essa organização facilita a modularização e a reutilização do código, permitindo que as interfaces sejam claramente definidas e acessíveis para os componentes que necessitam delas.</w:t>
       </w:r>
     </w:p>
     <w:p>
@@ -6023,72 +6657,17 @@
           <w:b/>
           <w:bCs w:val="0"/>
         </w:rPr>
-        <w:t>Camada de Implementação (</w:t>
-      </w:r>
-      <w:proofErr w:type="spellStart"/>
-      <w:r>
-        <w:rPr>
-          <w:b/>
-          <w:bCs w:val="0"/>
-        </w:rPr>
-        <w:t>src</w:t>
-      </w:r>
-      <w:proofErr w:type="spellEnd"/>
-      <w:r>
-        <w:rPr>
-          <w:b/>
-          <w:bCs w:val="0"/>
-        </w:rPr>
-        <w:t>):</w:t>
-      </w:r>
-      <w:r>
-        <w:t xml:space="preserve"> Nesta camada, encontram-se os arquivos de implementação (.c) correspondentes, onde as funcionalidades são efetivamente implementadas. Os arquivos incluem </w:t>
-      </w:r>
-      <w:proofErr w:type="spellStart"/>
-      <w:r>
-        <w:t>bancoDados.c</w:t>
-      </w:r>
-      <w:proofErr w:type="spellEnd"/>
-      <w:r>
-        <w:t xml:space="preserve">, </w:t>
-      </w:r>
-      <w:proofErr w:type="spellStart"/>
-      <w:r>
-        <w:t>menu.c</w:t>
-      </w:r>
-      <w:proofErr w:type="spellEnd"/>
-      <w:r>
-        <w:t xml:space="preserve">, </w:t>
-      </w:r>
-      <w:proofErr w:type="spellStart"/>
-      <w:r>
-        <w:t>reservas.c</w:t>
-      </w:r>
-      <w:proofErr w:type="spellEnd"/>
-      <w:r>
-        <w:t xml:space="preserve">, </w:t>
-      </w:r>
-      <w:proofErr w:type="spellStart"/>
-      <w:r>
-        <w:t>salas.c</w:t>
-      </w:r>
-      <w:proofErr w:type="spellEnd"/>
-      <w:r>
-        <w:t xml:space="preserve">, </w:t>
-      </w:r>
-      <w:proofErr w:type="spellStart"/>
-      <w:r>
-        <w:t>usuario.c</w:t>
-      </w:r>
-      <w:proofErr w:type="spellEnd"/>
+        <w:t>Camada de Implementação (src):</w:t>
+      </w:r>
+      <w:r>
+        <w:t xml:space="preserve"> Nesta camada, encontram-se os arquivos de implementação (.c) correspondentes, onde as funcionalidades são efetivamente implementadas. Os arquivos incluem bancoDados.c, menu.c, reservas.c, salas.c, usuario.c</w:t>
+      </w:r>
       <w:r>
         <w:t xml:space="preserve"> e </w:t>
       </w:r>
-      <w:proofErr w:type="spellStart"/>
       <w:r>
         <w:t>utils.c</w:t>
       </w:r>
-      <w:proofErr w:type="spellEnd"/>
       <w:r>
         <w:t>.</w:t>
       </w:r>
@@ -6129,23 +6708,7 @@
         <w:t xml:space="preserve"> </w:t>
       </w:r>
       <w:r>
-        <w:t xml:space="preserve">Esta camada contém o ponto de entrada do sistema, representado pelo arquivo </w:t>
-      </w:r>
-      <w:proofErr w:type="spellStart"/>
-      <w:r>
-        <w:t>main.c</w:t>
-      </w:r>
-      <w:proofErr w:type="spellEnd"/>
-      <w:r>
-        <w:t xml:space="preserve">, que orquestra a execução de todas as funcionalidades implementadas nas camadas anteriores. Além do </w:t>
-      </w:r>
-      <w:proofErr w:type="spellStart"/>
-      <w:r>
-        <w:t>main.c</w:t>
-      </w:r>
-      <w:proofErr w:type="spellEnd"/>
-      <w:r>
-        <w:t>, esta camada inclui todos os arquivos e dependências necessárias para o funcionamento do sistema, gerenciando a inicialização, fluxo e coordenação entre os componentes para uma experiência integrada e coesa</w:t>
+        <w:t>Esta camada contém o ponto de entrada do sistema, representado pelo arquivo main.c, que orquestra a execução de todas as funcionalidades implementadas nas camadas anteriores. Além do main.c, esta camada inclui todos os arquivos e dependências necessárias para o funcionamento do sistema, gerenciando a inicialização, fluxo e coordenação entre os componentes para uma experiência integrada e coesa</w:t>
       </w:r>
       <w:r>
         <w:t xml:space="preserve">. </w:t>
@@ -6297,32 +6860,15 @@
           <w:numId w:val="9"/>
         </w:numPr>
       </w:pPr>
-      <w:proofErr w:type="spellStart"/>
       <w:r>
         <w:rPr>
           <w:b/>
           <w:bCs w:val="0"/>
         </w:rPr>
-        <w:t>Utils</w:t>
-      </w:r>
-      <w:proofErr w:type="spellEnd"/>
-      <w:r>
-        <w:rPr>
-          <w:b/>
-          <w:bCs w:val="0"/>
-        </w:rPr>
-        <w:t>:</w:t>
-      </w:r>
-      <w:r>
-        <w:t xml:space="preserve"> Provê funções utilitárias, como validações e manipulações de </w:t>
-      </w:r>
-      <w:proofErr w:type="spellStart"/>
-      <w:r>
-        <w:t>strings</w:t>
-      </w:r>
-      <w:proofErr w:type="spellEnd"/>
-      <w:r>
-        <w:t>, que são utilizadas por outros componentes para realizar operações comuns.</w:t>
+        <w:t>Utils:</w:t>
+      </w:r>
+      <w:r>
+        <w:t xml:space="preserve"> Provê funções utilitárias, como validações e manipulações de strings, que são utilizadas por outros componentes para realizar operações comuns.</w:t>
       </w:r>
     </w:p>
     <w:p>
@@ -6397,15 +6943,7 @@
         <w:t>Ambiente de Desenvolvimento:</w:t>
       </w:r>
       <w:r>
-        <w:t xml:space="preserve"> Visual Studio </w:t>
-      </w:r>
-      <w:proofErr w:type="spellStart"/>
-      <w:r>
-        <w:t>Code</w:t>
-      </w:r>
-      <w:proofErr w:type="spellEnd"/>
-      <w:r>
-        <w:t>, utilizado como IDE para facilitar o desenvolvimento e a depuração do código.</w:t>
+        <w:t xml:space="preserve"> Visual Studio Code, utilizado como IDE para facilitar o desenvolvimento e a depuração do código.</w:t>
       </w:r>
     </w:p>
     <w:p>
@@ -6464,95 +7002,7 @@
         <w:pStyle w:val="ABNT-Corpodetexto"/>
       </w:pPr>
       <w:r>
-        <w:t xml:space="preserve">O sistema é organizado em uma estrutura de diretórios clara, que separa as definições de interfaces, implementações e dados. No diretório </w:t>
-      </w:r>
-      <w:proofErr w:type="spellStart"/>
-      <w:r>
-        <w:t>lib</w:t>
-      </w:r>
-      <w:proofErr w:type="spellEnd"/>
-      <w:r>
-        <w:t xml:space="preserve">, encontram-se os arquivos de cabeçalho (.h), como </w:t>
-      </w:r>
-      <w:proofErr w:type="spellStart"/>
-      <w:r>
-        <w:t>bancoDados.h</w:t>
-      </w:r>
-      <w:proofErr w:type="spellEnd"/>
-      <w:r>
-        <w:t xml:space="preserve">, </w:t>
-      </w:r>
-      <w:proofErr w:type="spellStart"/>
-      <w:r>
-        <w:t>menu.h</w:t>
-      </w:r>
-      <w:proofErr w:type="spellEnd"/>
-      <w:r>
-        <w:t xml:space="preserve">, </w:t>
-      </w:r>
-      <w:proofErr w:type="spellStart"/>
-      <w:r>
-        <w:t>reservas.h</w:t>
-      </w:r>
-      <w:proofErr w:type="spellEnd"/>
-      <w:r>
-        <w:t xml:space="preserve">, </w:t>
-      </w:r>
-      <w:proofErr w:type="spellStart"/>
-      <w:r>
-        <w:t>salas.h</w:t>
-      </w:r>
-      <w:proofErr w:type="spellEnd"/>
-      <w:r>
-        <w:t xml:space="preserve">, </w:t>
-      </w:r>
-      <w:proofErr w:type="spellStart"/>
-      <w:r>
-        <w:t>usuario.h</w:t>
-      </w:r>
-      <w:proofErr w:type="spellEnd"/>
-      <w:r>
-        <w:t xml:space="preserve"> e </w:t>
-      </w:r>
-      <w:proofErr w:type="spellStart"/>
-      <w:r>
-        <w:t>utils.h</w:t>
-      </w:r>
-      <w:proofErr w:type="spellEnd"/>
-      <w:r>
-        <w:t xml:space="preserve">. Esses arquivos definem as funções, tipos de dados e constantes, promovendo a modularidade do sistema. Já o diretório </w:t>
-      </w:r>
-      <w:proofErr w:type="spellStart"/>
-      <w:r>
-        <w:t>src</w:t>
-      </w:r>
-      <w:proofErr w:type="spellEnd"/>
-      <w:r>
-        <w:t xml:space="preserve"> abriga os arquivos de implementação (.c), onde a lógica dos módulos é realizada. O arquivo </w:t>
-      </w:r>
-      <w:proofErr w:type="spellStart"/>
-      <w:r>
-        <w:t>main.c</w:t>
-      </w:r>
-      <w:proofErr w:type="spellEnd"/>
-      <w:r>
-        <w:t xml:space="preserve"> está localizado na camada principal, e desempenha um papel central, coordenando a execução do sistema ao chamar funções de diferentes módulos para operações de reserva, consulta e gestão de salas. Além disso, o diretório </w:t>
-      </w:r>
-      <w:proofErr w:type="spellStart"/>
-      <w:r>
-        <w:t>databases</w:t>
-      </w:r>
-      <w:proofErr w:type="spellEnd"/>
-      <w:r>
-        <w:t xml:space="preserve"> contém os arquivos de dados (.</w:t>
-      </w:r>
-      <w:proofErr w:type="spellStart"/>
-      <w:r>
-        <w:t>csv</w:t>
-      </w:r>
-      <w:proofErr w:type="spellEnd"/>
-      <w:r>
-        <w:t>), como sala.csv e usuario.csv, que armazenam as informações persistentes. Essa organização modular facilita a manutenção e evolução do código, permitindo que cada módulo tenha uma responsabilidade bem definida.</w:t>
+        <w:t>O sistema é organizado em uma estrutura de diretórios clara, que separa as definições de interfaces, implementações e dados. No diretório lib, encontram-se os arquivos de cabeçalho (.h), como bancoDados.h, menu.h, reservas.h, salas.h, usuario.h e utils.h. Esses arquivos definem as funções, tipos de dados e constantes, promovendo a modularidade do sistema. Já o diretório src abriga os arquivos de implementação (.c), onde a lógica dos módulos é realizada. O arquivo main.c está localizado na camada principal, e desempenha um papel central, coordenando a execução do sistema ao chamar funções de diferentes módulos para operações de reserva, consulta e gestão de salas. Além disso, o diretório databases contém os arquivos de dados (.csv), como sala.csv e usuario.csv, que armazenam as informações persistentes. Essa organização modular facilita a manutenção e evolução do código, permitindo que cada módulo tenha uma responsabilidade bem definida.</w:t>
       </w:r>
     </w:p>
     <w:p>
@@ -6686,34 +7136,10 @@
           <w:b/>
           <w:bCs w:val="0"/>
         </w:rPr>
-        <w:t>Utilitárias (</w:t>
-      </w:r>
-      <w:proofErr w:type="spellStart"/>
-      <w:r>
-        <w:rPr>
-          <w:b/>
-          <w:bCs w:val="0"/>
-        </w:rPr>
-        <w:t>utils</w:t>
-      </w:r>
-      <w:proofErr w:type="spellEnd"/>
-      <w:r>
-        <w:rPr>
-          <w:b/>
-          <w:bCs w:val="0"/>
-        </w:rPr>
-        <w:t>):</w:t>
-      </w:r>
-      <w:r>
-        <w:t xml:space="preserve"> Funções de suporte que realizam validações, formatação e manipulação de </w:t>
-      </w:r>
-      <w:proofErr w:type="spellStart"/>
-      <w:r>
-        <w:t>strings</w:t>
-      </w:r>
-      <w:proofErr w:type="spellEnd"/>
-      <w:r>
-        <w:t>.</w:t>
+        <w:t>Utilitárias (utils):</w:t>
+      </w:r>
+      <w:r>
+        <w:t xml:space="preserve"> Funções de suporte que realizam validações, formatação e manipulação de strings.</w:t>
       </w:r>
     </w:p>
     <w:p>
@@ -6722,15 +7148,7 @@
       </w:pPr>
       <w:r>
         <w:lastRenderedPageBreak/>
-        <w:t xml:space="preserve">Essas funções são organizadas de forma que o </w:t>
-      </w:r>
-      <w:proofErr w:type="spellStart"/>
-      <w:r>
-        <w:t>main.c</w:t>
-      </w:r>
-      <w:proofErr w:type="spellEnd"/>
-      <w:r>
-        <w:t xml:space="preserve"> centraliza o controle do fluxo de execução, garantindo que as operações sejam realizadas de maneira coordenada.</w:t>
+        <w:t>Essas funções são organizadas de forma que o main.c centraliza o controle do fluxo de execução, garantindo que as operações sejam realizadas de maneira coordenada.</w:t>
       </w:r>
     </w:p>
     <w:p>
@@ -6772,13 +7190,8 @@
       <w:r>
         <w:t xml:space="preserve">o padrão </w:t>
       </w:r>
-      <w:proofErr w:type="spellStart"/>
-      <w:r>
-        <w:t>camelCase</w:t>
-      </w:r>
-      <w:proofErr w:type="spellEnd"/>
-      <w:r>
-        <w:t xml:space="preserve"> para melhorar a legibilidade.</w:t>
+      <w:r>
+        <w:t>camelCase para melhorar a legibilidade.</w:t>
       </w:r>
     </w:p>
     <w:p>
@@ -6866,15 +7279,7 @@
         <w:t>IDE:</w:t>
       </w:r>
       <w:r>
-        <w:t xml:space="preserve"> Visual Studio </w:t>
-      </w:r>
-      <w:proofErr w:type="spellStart"/>
-      <w:r>
-        <w:t>Code</w:t>
-      </w:r>
-      <w:proofErr w:type="spellEnd"/>
-      <w:r>
-        <w:t>, que oferece um ambiente de desenvolvimento integrado com suporte a extensões e ferramentas de depuração.</w:t>
+        <w:t xml:space="preserve"> Visual Studio Code, que oferece um ambiente de desenvolvimento integrado com suporte a extensões e ferramentas de depuração.</w:t>
       </w:r>
     </w:p>
     <w:p>
@@ -6961,11 +7366,9 @@
       <w:r>
         <w:t xml:space="preserve">A estratégia de testes adotada para o </w:t>
       </w:r>
-      <w:proofErr w:type="spellStart"/>
       <w:r>
         <w:t>ReuniON</w:t>
       </w:r>
-      <w:proofErr w:type="spellEnd"/>
       <w:r>
         <w:t xml:space="preserve"> é abrangente, cobrindo diferentes níveis de verificação para assegurar a qualidade e a robustez do sistema. A abordagem inclui:</w:t>
       </w:r>
@@ -6986,15 +7389,7 @@
         <w:t>Testes Unitários:</w:t>
       </w:r>
       <w:r>
-        <w:t xml:space="preserve"> Cada módulo do sistema, como banco de dados, menu, reservas, salas, usuário e </w:t>
-      </w:r>
-      <w:proofErr w:type="spellStart"/>
-      <w:r>
-        <w:t>utils</w:t>
-      </w:r>
-      <w:proofErr w:type="spellEnd"/>
-      <w:r>
-        <w:t>, é testado de forma isolada. Esses testes garantem que as funções individuais operem conforme o esperado, permitindo a identificação precoce de problemas em funções específicas antes de avançar para testes mais complexos.</w:t>
+        <w:t xml:space="preserve"> Cada módulo do sistema, como banco de dados, menu, reservas, salas, usuário e utils, é testado de forma isolada. Esses testes garantem que as funções individuais operem conforme o esperado, permitindo a identificação precoce de problemas em funções específicas antes de avançar para testes mais complexos.</w:t>
       </w:r>
     </w:p>
     <w:p>
@@ -7266,15 +7661,7 @@
         <w:t xml:space="preserve">Logs e Prints: </w:t>
       </w:r>
       <w:r>
-        <w:t xml:space="preserve">Utilização de mensagens de log e </w:t>
-      </w:r>
-      <w:proofErr w:type="spellStart"/>
-      <w:r>
-        <w:t>printf</w:t>
-      </w:r>
-      <w:proofErr w:type="spellEnd"/>
-      <w:r>
-        <w:t xml:space="preserve"> para verificar o fluxo do programa e identificar pontos de falha durante a execução dos testes.</w:t>
+        <w:t>Utilização de mensagens de log e printf para verificar o fluxo do programa e identificar pontos de falha durante a execução dos testes.</w:t>
       </w:r>
     </w:p>
     <w:p>
@@ -7363,21 +7750,7 @@
           <w:highlight w:val="yellow"/>
         </w:rPr>
         <w:lastRenderedPageBreak/>
-        <w:t xml:space="preserve">auxiliares em </w:t>
-      </w:r>
-      <w:proofErr w:type="spellStart"/>
-      <w:r>
-        <w:rPr>
-          <w:highlight w:val="yellow"/>
-        </w:rPr>
-        <w:t>utils</w:t>
-      </w:r>
-      <w:proofErr w:type="spellEnd"/>
-      <w:r>
-        <w:rPr>
-          <w:highlight w:val="yellow"/>
-        </w:rPr>
-        <w:t xml:space="preserve"> foram ajustadas para garantir a integridade dos dados ao longo do fluxo de reserva e cancelamento.</w:t>
+        <w:t>auxiliares em utils foram ajustadas para garantir a integridade dos dados ao longo do fluxo de reserva e cancelamento.</w:t>
       </w:r>
     </w:p>
     <w:p>
@@ -7674,15 +8047,7 @@
         <w:t>Integração com calendários externos</w:t>
       </w:r>
       <w:r>
-        <w:t xml:space="preserve">: Integrar com sistemas de calendário como Google </w:t>
-      </w:r>
-      <w:proofErr w:type="spellStart"/>
-      <w:r>
-        <w:t>Calendar</w:t>
-      </w:r>
-      <w:proofErr w:type="spellEnd"/>
-      <w:r>
-        <w:t xml:space="preserve"> ou Outlook para sincronizar reservas com calendários pessoais.</w:t>
+        <w:t>: Integrar com sistemas de calendário como Google Calendar ou Outlook para sincronizar reservas com calendários pessoais.</w:t>
       </w:r>
     </w:p>
     <w:p>
@@ -7853,39 +8218,7 @@
         <w:t>Engenharia de Software</w:t>
       </w:r>
       <w:r>
-        <w:t xml:space="preserve">. Tradução Ivan </w:t>
-      </w:r>
-      <w:proofErr w:type="spellStart"/>
-      <w:r>
-        <w:t>Bosnic</w:t>
-      </w:r>
-      <w:proofErr w:type="spellEnd"/>
-      <w:r>
-        <w:t xml:space="preserve"> e Kalinka G. de O. Gonçalves; revisão técnica </w:t>
-      </w:r>
-      <w:proofErr w:type="spellStart"/>
-      <w:r>
-        <w:t>Kechi</w:t>
-      </w:r>
-      <w:proofErr w:type="spellEnd"/>
-      <w:r>
-        <w:t xml:space="preserve"> </w:t>
-      </w:r>
-      <w:proofErr w:type="spellStart"/>
-      <w:r>
-        <w:t>Hirama</w:t>
-      </w:r>
-      <w:proofErr w:type="spellEnd"/>
-      <w:r>
-        <w:t xml:space="preserve">. 9. ed. São Paulo: Pearson Prentice Hall, 2011. Título original: Software </w:t>
-      </w:r>
-      <w:proofErr w:type="spellStart"/>
-      <w:r>
-        <w:t>engineering</w:t>
-      </w:r>
-      <w:proofErr w:type="spellEnd"/>
-      <w:r>
-        <w:t>. ISBN 978-85-7936-108-1</w:t>
+        <w:t>. Tradução Ivan Bosnic e Kalinka G. de O. Gonçalves; revisão técnica Kechi Hirama. 9. ed. São Paulo: Pearson Prentice Hall, 2011. Título original: Software engineering. ISBN 978-85-7936-108-1</w:t>
       </w:r>
       <w:r>
         <w:t>.</w:t>
@@ -7907,15 +8240,7 @@
         <w:t>Engenharia de Requisitos: Notas de Aula</w:t>
       </w:r>
       <w:r>
-        <w:t xml:space="preserve">. Ricardo de Almeida </w:t>
-      </w:r>
-      <w:proofErr w:type="spellStart"/>
-      <w:r>
-        <w:t>Falbo</w:t>
-      </w:r>
-      <w:proofErr w:type="spellEnd"/>
-      <w:r>
-        <w:t>. 2017</w:t>
+        <w:t>. Ricardo de Almeida Falbo. 2017</w:t>
       </w:r>
       <w:r>
         <w:t>.</w:t>
@@ -7937,15 +8262,7 @@
         <w:t>Engenharia de Software: Notas de Aula</w:t>
       </w:r>
       <w:r>
-        <w:t xml:space="preserve">. Ricardo de Almeida </w:t>
-      </w:r>
-      <w:proofErr w:type="spellStart"/>
-      <w:r>
-        <w:t>Falbo</w:t>
-      </w:r>
-      <w:proofErr w:type="spellEnd"/>
-      <w:r>
-        <w:t>. 2014</w:t>
+        <w:t>. Ricardo de Almeida Falbo. 2014</w:t>
       </w:r>
       <w:r>
         <w:t>.</w:t>
@@ -8044,7 +8361,6 @@
         <w:docPartUnique/>
       </w:docPartObj>
     </w:sdtPr>
-    <w:sdtEndPr/>
     <w:sdtContent>
       <w:p>
         <w:pPr>
@@ -8080,6 +8396,92 @@
 <file path=word/numbering.xml><?xml version="1.0" encoding="utf-8"?>
 <w:numbering xmlns:wpc="http://schemas.microsoft.com/office/word/2010/wordprocessingCanvas" xmlns:cx="http://schemas.microsoft.com/office/drawing/2014/chartex" xmlns:cx1="http://schemas.microsoft.com/office/drawing/2015/9/8/chartex" xmlns:cx2="http://schemas.microsoft.com/office/drawing/2015/10/21/chartex" xmlns:cx3="http://schemas.microsoft.com/office/drawing/2016/5/9/chartex" xmlns:cx4="http://schemas.microsoft.com/office/drawing/2016/5/10/chartex" xmlns:cx5="http://schemas.microsoft.com/office/drawing/2016/5/11/chartex" xmlns:cx6="http://schemas.microsoft.com/office/drawing/2016/5/12/chartex" xmlns:cx7="http://schemas.microsoft.com/office/drawing/2016/5/13/chartex" xmlns:cx8="http://schemas.microsoft.com/office/drawing/2016/5/14/chartex" xmlns:mc="http://schemas.openxmlformats.org/markup-compatibility/2006" xmlns:aink="http://schemas.microsoft.com/office/drawing/2016/ink" xmlns:am3d="http://schemas.microsoft.com/office/drawing/2017/model3d" xmlns:o="urn:schemas-microsoft-com:office:office" xmlns:oel="http://schemas.microsoft.com/office/2019/extlst" xmlns:r="http://schemas.openxmlformats.org/officeDocument/2006/relationships" xmlns:m="http://schemas.openxmlformats.org/officeDocument/2006/math" xmlns:v="urn:schemas-microsoft-com:vml" xmlns:wp14="http://schemas.microsoft.com/office/word/2010/wordprocessingDrawing" xmlns:wp="http://schemas.openxmlformats.org/drawingml/2006/wordprocessingDrawing" xmlns:w10="urn:schemas-microsoft-com:office:word" xmlns:w="http://schemas.openxmlformats.org/wordprocessingml/2006/main" xmlns:w14="http://schemas.microsoft.com/office/word/2010/wordml" xmlns:w15="http://schemas.microsoft.com/office/word/2012/wordml" xmlns:w16cex="http://schemas.microsoft.com/office/word/2018/wordml/cex" xmlns:w16cid="http://schemas.microsoft.com/office/word/2016/wordml/cid" xmlns:w16="http://schemas.microsoft.com/office/word/2018/wordml" xmlns:w16du="http://schemas.microsoft.com/office/word/2023/wordml/word16du" xmlns:w16sdtdh="http://schemas.microsoft.com/office/word/2020/wordml/sdtdatahash" xmlns:w16se="http://schemas.microsoft.com/office/word/2015/wordml/symex" xmlns:wpg="http://schemas.microsoft.com/office/word/2010/wordprocessingGroup" xmlns:wpi="http://schemas.microsoft.com/office/word/2010/wordprocessingInk" xmlns:wne="http://schemas.microsoft.com/office/word/2006/wordml" xmlns:wps="http://schemas.microsoft.com/office/word/2010/wordprocessingShape" mc:Ignorable="w14 w15 w16se w16cid w16 w16cex w16sdtdh w16du wp14">
   <w:abstractNum w:abstractNumId="0" w15:restartNumberingAfterBreak="0">
+    <w:nsid w:val="0DDC52B4"/>
+    <w:multiLevelType w:val="hybridMultilevel"/>
+    <w:tmpl w:val="287A2AC0"/>
+    <w:lvl w:ilvl="0" w:tplc="FFFFFFFF">
+      <w:start w:val="1"/>
+      <w:numFmt w:val="decimal"/>
+      <w:lvlText w:val="%1."/>
+      <w:lvlJc w:val="left"/>
+      <w:pPr>
+        <w:ind w:left="360" w:hanging="360"/>
+      </w:pPr>
+    </w:lvl>
+    <w:lvl w:ilvl="1" w:tplc="FFFFFFFF" w:tentative="1">
+      <w:start w:val="1"/>
+      <w:numFmt w:val="lowerLetter"/>
+      <w:lvlText w:val="%2."/>
+      <w:lvlJc w:val="left"/>
+      <w:pPr>
+        <w:ind w:left="1080" w:hanging="360"/>
+      </w:pPr>
+    </w:lvl>
+    <w:lvl w:ilvl="2" w:tplc="FFFFFFFF" w:tentative="1">
+      <w:start w:val="1"/>
+      <w:numFmt w:val="lowerRoman"/>
+      <w:lvlText w:val="%3."/>
+      <w:lvlJc w:val="right"/>
+      <w:pPr>
+        <w:ind w:left="1800" w:hanging="180"/>
+      </w:pPr>
+    </w:lvl>
+    <w:lvl w:ilvl="3" w:tplc="FFFFFFFF" w:tentative="1">
+      <w:start w:val="1"/>
+      <w:numFmt w:val="decimal"/>
+      <w:lvlText w:val="%4."/>
+      <w:lvlJc w:val="left"/>
+      <w:pPr>
+        <w:ind w:left="2520" w:hanging="360"/>
+      </w:pPr>
+    </w:lvl>
+    <w:lvl w:ilvl="4" w:tplc="FFFFFFFF" w:tentative="1">
+      <w:start w:val="1"/>
+      <w:numFmt w:val="lowerLetter"/>
+      <w:lvlText w:val="%5."/>
+      <w:lvlJc w:val="left"/>
+      <w:pPr>
+        <w:ind w:left="3240" w:hanging="360"/>
+      </w:pPr>
+    </w:lvl>
+    <w:lvl w:ilvl="5" w:tplc="FFFFFFFF" w:tentative="1">
+      <w:start w:val="1"/>
+      <w:numFmt w:val="lowerRoman"/>
+      <w:lvlText w:val="%6."/>
+      <w:lvlJc w:val="right"/>
+      <w:pPr>
+        <w:ind w:left="3960" w:hanging="180"/>
+      </w:pPr>
+    </w:lvl>
+    <w:lvl w:ilvl="6" w:tplc="FFFFFFFF" w:tentative="1">
+      <w:start w:val="1"/>
+      <w:numFmt w:val="decimal"/>
+      <w:lvlText w:val="%7."/>
+      <w:lvlJc w:val="left"/>
+      <w:pPr>
+        <w:ind w:left="4680" w:hanging="360"/>
+      </w:pPr>
+    </w:lvl>
+    <w:lvl w:ilvl="7" w:tplc="FFFFFFFF" w:tentative="1">
+      <w:start w:val="1"/>
+      <w:numFmt w:val="lowerLetter"/>
+      <w:lvlText w:val="%8."/>
+      <w:lvlJc w:val="left"/>
+      <w:pPr>
+        <w:ind w:left="5400" w:hanging="360"/>
+      </w:pPr>
+    </w:lvl>
+    <w:lvl w:ilvl="8" w:tplc="FFFFFFFF" w:tentative="1">
+      <w:start w:val="1"/>
+      <w:numFmt w:val="lowerRoman"/>
+      <w:lvlText w:val="%9."/>
+      <w:lvlJc w:val="right"/>
+      <w:pPr>
+        <w:ind w:left="6120" w:hanging="180"/>
+      </w:pPr>
+    </w:lvl>
+  </w:abstractNum>
+  <w:abstractNum w:abstractNumId="1" w15:restartNumberingAfterBreak="0">
     <w:nsid w:val="116E6C18"/>
     <w:multiLevelType w:val="hybridMultilevel"/>
     <w:tmpl w:val="696839A6"/>
@@ -8192,7 +8594,7 @@
       </w:rPr>
     </w:lvl>
   </w:abstractNum>
-  <w:abstractNum w:abstractNumId="1" w15:restartNumberingAfterBreak="0">
+  <w:abstractNum w:abstractNumId="2" w15:restartNumberingAfterBreak="0">
     <w:nsid w:val="15F91E1C"/>
     <w:multiLevelType w:val="hybridMultilevel"/>
     <w:tmpl w:val="978A0FAC"/>
@@ -8305,7 +8707,7 @@
       </w:rPr>
     </w:lvl>
   </w:abstractNum>
-  <w:abstractNum w:abstractNumId="2" w15:restartNumberingAfterBreak="0">
+  <w:abstractNum w:abstractNumId="3" w15:restartNumberingAfterBreak="0">
     <w:nsid w:val="1C50697D"/>
     <w:multiLevelType w:val="hybridMultilevel"/>
     <w:tmpl w:val="72B62022"/>
@@ -8418,7 +8820,7 @@
       </w:rPr>
     </w:lvl>
   </w:abstractNum>
-  <w:abstractNum w:abstractNumId="3" w15:restartNumberingAfterBreak="0">
+  <w:abstractNum w:abstractNumId="4" w15:restartNumberingAfterBreak="0">
     <w:nsid w:val="1CE3581E"/>
     <w:multiLevelType w:val="hybridMultilevel"/>
     <w:tmpl w:val="A1F01136"/>
@@ -8531,7 +8933,7 @@
       </w:rPr>
     </w:lvl>
   </w:abstractNum>
-  <w:abstractNum w:abstractNumId="4" w15:restartNumberingAfterBreak="0">
+  <w:abstractNum w:abstractNumId="5" w15:restartNumberingAfterBreak="0">
     <w:nsid w:val="1EF00956"/>
     <w:multiLevelType w:val="hybridMultilevel"/>
     <w:tmpl w:val="BFD83282"/>
@@ -8644,7 +9046,7 @@
       </w:rPr>
     </w:lvl>
   </w:abstractNum>
-  <w:abstractNum w:abstractNumId="5" w15:restartNumberingAfterBreak="0">
+  <w:abstractNum w:abstractNumId="6" w15:restartNumberingAfterBreak="0">
     <w:nsid w:val="1FC20503"/>
     <w:multiLevelType w:val="hybridMultilevel"/>
     <w:tmpl w:val="E3EC4F9E"/>
@@ -8757,7 +9159,7 @@
       </w:rPr>
     </w:lvl>
   </w:abstractNum>
-  <w:abstractNum w:abstractNumId="6" w15:restartNumberingAfterBreak="0">
+  <w:abstractNum w:abstractNumId="7" w15:restartNumberingAfterBreak="0">
     <w:nsid w:val="26A25D2C"/>
     <w:multiLevelType w:val="hybridMultilevel"/>
     <w:tmpl w:val="287A2AC0"/>
@@ -8843,7 +9245,7 @@
       </w:pPr>
     </w:lvl>
   </w:abstractNum>
-  <w:abstractNum w:abstractNumId="7" w15:restartNumberingAfterBreak="0">
+  <w:abstractNum w:abstractNumId="8" w15:restartNumberingAfterBreak="0">
     <w:nsid w:val="2C2003E6"/>
     <w:multiLevelType w:val="hybridMultilevel"/>
     <w:tmpl w:val="9356B66E"/>
@@ -8956,7 +9358,7 @@
       </w:rPr>
     </w:lvl>
   </w:abstractNum>
-  <w:abstractNum w:abstractNumId="8" w15:restartNumberingAfterBreak="0">
+  <w:abstractNum w:abstractNumId="9" w15:restartNumberingAfterBreak="0">
     <w:nsid w:val="2D640556"/>
     <w:multiLevelType w:val="hybridMultilevel"/>
     <w:tmpl w:val="B324104E"/>
@@ -9069,7 +9471,7 @@
       </w:rPr>
     </w:lvl>
   </w:abstractNum>
-  <w:abstractNum w:abstractNumId="9" w15:restartNumberingAfterBreak="0">
+  <w:abstractNum w:abstractNumId="10" w15:restartNumberingAfterBreak="0">
     <w:nsid w:val="3E9B7F27"/>
     <w:multiLevelType w:val="multilevel"/>
     <w:tmpl w:val="0416001F"/>
@@ -9155,7 +9557,7 @@
       </w:pPr>
     </w:lvl>
   </w:abstractNum>
-  <w:abstractNum w:abstractNumId="10" w15:restartNumberingAfterBreak="0">
+  <w:abstractNum w:abstractNumId="11" w15:restartNumberingAfterBreak="0">
     <w:nsid w:val="3EFB6040"/>
     <w:multiLevelType w:val="hybridMultilevel"/>
     <w:tmpl w:val="C6043D30"/>
@@ -9268,7 +9670,7 @@
       </w:rPr>
     </w:lvl>
   </w:abstractNum>
-  <w:abstractNum w:abstractNumId="11" w15:restartNumberingAfterBreak="0">
+  <w:abstractNum w:abstractNumId="12" w15:restartNumberingAfterBreak="0">
     <w:nsid w:val="45407182"/>
     <w:multiLevelType w:val="multilevel"/>
     <w:tmpl w:val="04160025"/>
@@ -9362,7 +9764,7 @@
       </w:pPr>
     </w:lvl>
   </w:abstractNum>
-  <w:abstractNum w:abstractNumId="12" w15:restartNumberingAfterBreak="0">
+  <w:abstractNum w:abstractNumId="13" w15:restartNumberingAfterBreak="0">
     <w:nsid w:val="4AD34565"/>
     <w:multiLevelType w:val="hybridMultilevel"/>
     <w:tmpl w:val="F3F0D3CC"/>
@@ -9475,7 +9877,7 @@
       </w:rPr>
     </w:lvl>
   </w:abstractNum>
-  <w:abstractNum w:abstractNumId="13" w15:restartNumberingAfterBreak="0">
+  <w:abstractNum w:abstractNumId="14" w15:restartNumberingAfterBreak="0">
     <w:nsid w:val="4C0D43BE"/>
     <w:multiLevelType w:val="hybridMultilevel"/>
     <w:tmpl w:val="4928FB82"/>
@@ -9588,7 +9990,7 @@
       </w:rPr>
     </w:lvl>
   </w:abstractNum>
-  <w:abstractNum w:abstractNumId="14" w15:restartNumberingAfterBreak="0">
+  <w:abstractNum w:abstractNumId="15" w15:restartNumberingAfterBreak="0">
     <w:nsid w:val="4E973BB4"/>
     <w:multiLevelType w:val="hybridMultilevel"/>
     <w:tmpl w:val="363270D8"/>
@@ -9701,7 +10103,7 @@
       </w:rPr>
     </w:lvl>
   </w:abstractNum>
-  <w:abstractNum w:abstractNumId="15" w15:restartNumberingAfterBreak="0">
+  <w:abstractNum w:abstractNumId="16" w15:restartNumberingAfterBreak="0">
     <w:nsid w:val="50C02846"/>
     <w:multiLevelType w:val="hybridMultilevel"/>
     <w:tmpl w:val="95DC88CC"/>
@@ -9814,7 +10216,7 @@
       </w:rPr>
     </w:lvl>
   </w:abstractNum>
-  <w:abstractNum w:abstractNumId="16" w15:restartNumberingAfterBreak="0">
+  <w:abstractNum w:abstractNumId="17" w15:restartNumberingAfterBreak="0">
     <w:nsid w:val="51196445"/>
     <w:multiLevelType w:val="hybridMultilevel"/>
     <w:tmpl w:val="FFB0BACE"/>
@@ -9927,7 +10329,7 @@
       </w:rPr>
     </w:lvl>
   </w:abstractNum>
-  <w:abstractNum w:abstractNumId="17" w15:restartNumberingAfterBreak="0">
+  <w:abstractNum w:abstractNumId="18" w15:restartNumberingAfterBreak="0">
     <w:nsid w:val="61B4774E"/>
     <w:multiLevelType w:val="hybridMultilevel"/>
     <w:tmpl w:val="287A2AC0"/>
@@ -10013,7 +10415,7 @@
       </w:pPr>
     </w:lvl>
   </w:abstractNum>
-  <w:abstractNum w:abstractNumId="18" w15:restartNumberingAfterBreak="0">
+  <w:abstractNum w:abstractNumId="19" w15:restartNumberingAfterBreak="0">
     <w:nsid w:val="62E83CF3"/>
     <w:multiLevelType w:val="hybridMultilevel"/>
     <w:tmpl w:val="D41CE0FC"/>
@@ -10126,7 +10528,7 @@
       </w:rPr>
     </w:lvl>
   </w:abstractNum>
-  <w:abstractNum w:abstractNumId="19" w15:restartNumberingAfterBreak="0">
+  <w:abstractNum w:abstractNumId="20" w15:restartNumberingAfterBreak="0">
     <w:nsid w:val="64A0087B"/>
     <w:multiLevelType w:val="hybridMultilevel"/>
     <w:tmpl w:val="34528D82"/>
@@ -10239,7 +10641,7 @@
       </w:rPr>
     </w:lvl>
   </w:abstractNum>
-  <w:abstractNum w:abstractNumId="20" w15:restartNumberingAfterBreak="0">
+  <w:abstractNum w:abstractNumId="21" w15:restartNumberingAfterBreak="0">
     <w:nsid w:val="66EE03B8"/>
     <w:multiLevelType w:val="hybridMultilevel"/>
     <w:tmpl w:val="C9CC4354"/>
@@ -10352,7 +10754,7 @@
       </w:rPr>
     </w:lvl>
   </w:abstractNum>
-  <w:abstractNum w:abstractNumId="21" w15:restartNumberingAfterBreak="0">
+  <w:abstractNum w:abstractNumId="22" w15:restartNumberingAfterBreak="0">
     <w:nsid w:val="67E75DC1"/>
     <w:multiLevelType w:val="hybridMultilevel"/>
     <w:tmpl w:val="F0E07B3E"/>
@@ -10465,7 +10867,7 @@
       </w:rPr>
     </w:lvl>
   </w:abstractNum>
-  <w:abstractNum w:abstractNumId="22" w15:restartNumberingAfterBreak="0">
+  <w:abstractNum w:abstractNumId="23" w15:restartNumberingAfterBreak="0">
     <w:nsid w:val="6E822DE0"/>
     <w:multiLevelType w:val="hybridMultilevel"/>
     <w:tmpl w:val="287A2AC0"/>
@@ -10551,7 +10953,93 @@
       </w:pPr>
     </w:lvl>
   </w:abstractNum>
-  <w:abstractNum w:abstractNumId="23" w15:restartNumberingAfterBreak="0">
+  <w:abstractNum w:abstractNumId="24" w15:restartNumberingAfterBreak="0">
+    <w:nsid w:val="74227A60"/>
+    <w:multiLevelType w:val="hybridMultilevel"/>
+    <w:tmpl w:val="287A2AC0"/>
+    <w:lvl w:ilvl="0" w:tplc="FFFFFFFF">
+      <w:start w:val="1"/>
+      <w:numFmt w:val="decimal"/>
+      <w:lvlText w:val="%1."/>
+      <w:lvlJc w:val="left"/>
+      <w:pPr>
+        <w:ind w:left="360" w:hanging="360"/>
+      </w:pPr>
+    </w:lvl>
+    <w:lvl w:ilvl="1" w:tplc="FFFFFFFF" w:tentative="1">
+      <w:start w:val="1"/>
+      <w:numFmt w:val="lowerLetter"/>
+      <w:lvlText w:val="%2."/>
+      <w:lvlJc w:val="left"/>
+      <w:pPr>
+        <w:ind w:left="1080" w:hanging="360"/>
+      </w:pPr>
+    </w:lvl>
+    <w:lvl w:ilvl="2" w:tplc="FFFFFFFF" w:tentative="1">
+      <w:start w:val="1"/>
+      <w:numFmt w:val="lowerRoman"/>
+      <w:lvlText w:val="%3."/>
+      <w:lvlJc w:val="right"/>
+      <w:pPr>
+        <w:ind w:left="1800" w:hanging="180"/>
+      </w:pPr>
+    </w:lvl>
+    <w:lvl w:ilvl="3" w:tplc="FFFFFFFF" w:tentative="1">
+      <w:start w:val="1"/>
+      <w:numFmt w:val="decimal"/>
+      <w:lvlText w:val="%4."/>
+      <w:lvlJc w:val="left"/>
+      <w:pPr>
+        <w:ind w:left="2520" w:hanging="360"/>
+      </w:pPr>
+    </w:lvl>
+    <w:lvl w:ilvl="4" w:tplc="FFFFFFFF" w:tentative="1">
+      <w:start w:val="1"/>
+      <w:numFmt w:val="lowerLetter"/>
+      <w:lvlText w:val="%5."/>
+      <w:lvlJc w:val="left"/>
+      <w:pPr>
+        <w:ind w:left="3240" w:hanging="360"/>
+      </w:pPr>
+    </w:lvl>
+    <w:lvl w:ilvl="5" w:tplc="FFFFFFFF" w:tentative="1">
+      <w:start w:val="1"/>
+      <w:numFmt w:val="lowerRoman"/>
+      <w:lvlText w:val="%6."/>
+      <w:lvlJc w:val="right"/>
+      <w:pPr>
+        <w:ind w:left="3960" w:hanging="180"/>
+      </w:pPr>
+    </w:lvl>
+    <w:lvl w:ilvl="6" w:tplc="FFFFFFFF" w:tentative="1">
+      <w:start w:val="1"/>
+      <w:numFmt w:val="decimal"/>
+      <w:lvlText w:val="%7."/>
+      <w:lvlJc w:val="left"/>
+      <w:pPr>
+        <w:ind w:left="4680" w:hanging="360"/>
+      </w:pPr>
+    </w:lvl>
+    <w:lvl w:ilvl="7" w:tplc="FFFFFFFF" w:tentative="1">
+      <w:start w:val="1"/>
+      <w:numFmt w:val="lowerLetter"/>
+      <w:lvlText w:val="%8."/>
+      <w:lvlJc w:val="left"/>
+      <w:pPr>
+        <w:ind w:left="5400" w:hanging="360"/>
+      </w:pPr>
+    </w:lvl>
+    <w:lvl w:ilvl="8" w:tplc="FFFFFFFF" w:tentative="1">
+      <w:start w:val="1"/>
+      <w:numFmt w:val="lowerRoman"/>
+      <w:lvlText w:val="%9."/>
+      <w:lvlJc w:val="right"/>
+      <w:pPr>
+        <w:ind w:left="6120" w:hanging="180"/>
+      </w:pPr>
+    </w:lvl>
+  </w:abstractNum>
+  <w:abstractNum w:abstractNumId="25" w15:restartNumberingAfterBreak="0">
     <w:nsid w:val="771D538A"/>
     <w:multiLevelType w:val="hybridMultilevel"/>
     <w:tmpl w:val="3570724C"/>
@@ -10664,7 +11152,7 @@
       </w:rPr>
     </w:lvl>
   </w:abstractNum>
-  <w:abstractNum w:abstractNumId="24" w15:restartNumberingAfterBreak="0">
+  <w:abstractNum w:abstractNumId="26" w15:restartNumberingAfterBreak="0">
     <w:nsid w:val="7DAD1CBD"/>
     <w:multiLevelType w:val="hybridMultilevel"/>
     <w:tmpl w:val="80549C38"/>
@@ -10778,79 +11266,85 @@
     </w:lvl>
   </w:abstractNum>
   <w:num w:numId="1" w16cid:durableId="1693805225">
+    <w:abstractNumId w:val="12"/>
+  </w:num>
+  <w:num w:numId="2" w16cid:durableId="80028864">
+    <w:abstractNumId w:val="3"/>
+  </w:num>
+  <w:num w:numId="3" w16cid:durableId="2103260677">
+    <w:abstractNumId w:val="4"/>
+  </w:num>
+  <w:num w:numId="4" w16cid:durableId="642122837">
+    <w:abstractNumId w:val="23"/>
+  </w:num>
+  <w:num w:numId="5" w16cid:durableId="1805192267">
+    <w:abstractNumId w:val="10"/>
+  </w:num>
+  <w:num w:numId="6" w16cid:durableId="912929715">
+    <w:abstractNumId w:val="18"/>
+  </w:num>
+  <w:num w:numId="7" w16cid:durableId="464129832">
+    <w:abstractNumId w:val="7"/>
+  </w:num>
+  <w:num w:numId="8" w16cid:durableId="138958105">
+    <w:abstractNumId w:val="21"/>
+  </w:num>
+  <w:num w:numId="9" w16cid:durableId="1605842438">
+    <w:abstractNumId w:val="14"/>
+  </w:num>
+  <w:num w:numId="10" w16cid:durableId="1643928852">
+    <w:abstractNumId w:val="6"/>
+  </w:num>
+  <w:num w:numId="11" w16cid:durableId="376055737">
+    <w:abstractNumId w:val="8"/>
+  </w:num>
+  <w:num w:numId="12" w16cid:durableId="1030573417">
+    <w:abstractNumId w:val="25"/>
+  </w:num>
+  <w:num w:numId="13" w16cid:durableId="1367212940">
+    <w:abstractNumId w:val="16"/>
+  </w:num>
+  <w:num w:numId="14" w16cid:durableId="1747457967">
     <w:abstractNumId w:val="11"/>
   </w:num>
-  <w:num w:numId="2" w16cid:durableId="80028864">
+  <w:num w:numId="15" w16cid:durableId="1199783451">
+    <w:abstractNumId w:val="13"/>
+  </w:num>
+  <w:num w:numId="16" w16cid:durableId="1639410950">
+    <w:abstractNumId w:val="15"/>
+  </w:num>
+  <w:num w:numId="17" w16cid:durableId="1090392145">
+    <w:abstractNumId w:val="9"/>
+  </w:num>
+  <w:num w:numId="18" w16cid:durableId="568228788">
+    <w:abstractNumId w:val="26"/>
+  </w:num>
+  <w:num w:numId="19" w16cid:durableId="1232033916">
+    <w:abstractNumId w:val="17"/>
+  </w:num>
+  <w:num w:numId="20" w16cid:durableId="1004092111">
+    <w:abstractNumId w:val="22"/>
+  </w:num>
+  <w:num w:numId="21" w16cid:durableId="1878740155">
+    <w:abstractNumId w:val="20"/>
+  </w:num>
+  <w:num w:numId="22" w16cid:durableId="1492795535">
+    <w:abstractNumId w:val="19"/>
+  </w:num>
+  <w:num w:numId="23" w16cid:durableId="1296645988">
     <w:abstractNumId w:val="2"/>
   </w:num>
-  <w:num w:numId="3" w16cid:durableId="2103260677">
-    <w:abstractNumId w:val="3"/>
-  </w:num>
-  <w:num w:numId="4" w16cid:durableId="642122837">
-    <w:abstractNumId w:val="22"/>
-  </w:num>
-  <w:num w:numId="5" w16cid:durableId="1805192267">
-    <w:abstractNumId w:val="9"/>
-  </w:num>
-  <w:num w:numId="6" w16cid:durableId="912929715">
-    <w:abstractNumId w:val="17"/>
-  </w:num>
-  <w:num w:numId="7" w16cid:durableId="464129832">
-    <w:abstractNumId w:val="6"/>
-  </w:num>
-  <w:num w:numId="8" w16cid:durableId="138958105">
-    <w:abstractNumId w:val="20"/>
-  </w:num>
-  <w:num w:numId="9" w16cid:durableId="1605842438">
-    <w:abstractNumId w:val="13"/>
-  </w:num>
-  <w:num w:numId="10" w16cid:durableId="1643928852">
+  <w:num w:numId="24" w16cid:durableId="1493716096">
     <w:abstractNumId w:val="5"/>
   </w:num>
-  <w:num w:numId="11" w16cid:durableId="376055737">
-    <w:abstractNumId w:val="7"/>
-  </w:num>
-  <w:num w:numId="12" w16cid:durableId="1030573417">
-    <w:abstractNumId w:val="23"/>
-  </w:num>
-  <w:num w:numId="13" w16cid:durableId="1367212940">
-    <w:abstractNumId w:val="15"/>
-  </w:num>
-  <w:num w:numId="14" w16cid:durableId="1747457967">
-    <w:abstractNumId w:val="10"/>
-  </w:num>
-  <w:num w:numId="15" w16cid:durableId="1199783451">
-    <w:abstractNumId w:val="12"/>
-  </w:num>
-  <w:num w:numId="16" w16cid:durableId="1639410950">
-    <w:abstractNumId w:val="14"/>
-  </w:num>
-  <w:num w:numId="17" w16cid:durableId="1090392145">
-    <w:abstractNumId w:val="8"/>
-  </w:num>
-  <w:num w:numId="18" w16cid:durableId="568228788">
-    <w:abstractNumId w:val="24"/>
-  </w:num>
-  <w:num w:numId="19" w16cid:durableId="1232033916">
-    <w:abstractNumId w:val="16"/>
-  </w:num>
-  <w:num w:numId="20" w16cid:durableId="1004092111">
-    <w:abstractNumId w:val="21"/>
-  </w:num>
-  <w:num w:numId="21" w16cid:durableId="1878740155">
-    <w:abstractNumId w:val="19"/>
-  </w:num>
-  <w:num w:numId="22" w16cid:durableId="1492795535">
-    <w:abstractNumId w:val="18"/>
-  </w:num>
-  <w:num w:numId="23" w16cid:durableId="1296645988">
+  <w:num w:numId="25" w16cid:durableId="773131084">
     <w:abstractNumId w:val="1"/>
   </w:num>
-  <w:num w:numId="24" w16cid:durableId="1493716096">
-    <w:abstractNumId w:val="4"/>
+  <w:num w:numId="26" w16cid:durableId="38357452">
+    <w:abstractNumId w:val="0"/>
   </w:num>
-  <w:num w:numId="25" w16cid:durableId="773131084">
-    <w:abstractNumId w:val="0"/>
+  <w:num w:numId="27" w16cid:durableId="170145423">
+    <w:abstractNumId w:val="24"/>
   </w:num>
 </w:numbering>
 </file>
@@ -11253,7 +11747,7 @@
   <w:style w:type="paragraph" w:default="1" w:styleId="Normal">
     <w:name w:val="Normal"/>
     <w:qFormat/>
-    <w:rsid w:val="00540ABF"/>
+    <w:rsid w:val="00B31DBB"/>
   </w:style>
   <w:style w:type="paragraph" w:styleId="Ttulo1">
     <w:name w:val="heading 1"/>

</xml_diff>